<commit_message>
Ekipman modeli tablosuna kapasite alanı eklenmesi
</commit_message>
<xml_diff>
--- a/Offers/Templates/Davet.docx
+++ b/Offers/Templates/Davet.docx
@@ -526,7 +526,25 @@
           <w:sz w:val="25"/>
           <w:szCs w:val="25"/>
         </w:rPr>
-        <w:t>yatırımım kapsamında, sizi makine-ekipman alımı için bu davet mektubu ve eklerinde belirtilen şartlara uygun teklif vermeye davet ediyorum.</w:t>
+        <w:t xml:space="preserve">yatırımım kapsamında, sizi </w:t>
+      </w:r>
+      <w:r>
+        <w:rPr>
+          <w:b/>
+          <w:bCs/>
+          <w:color w:val="000000"/>
+          <w:sz w:val="25"/>
+          <w:szCs w:val="25"/>
+        </w:rPr>
+        <w:t>makine-ekipman alımı</w:t>
+      </w:r>
+      <w:r>
+        <w:rPr>
+          <w:color w:val="000000"/>
+          <w:sz w:val="25"/>
+          <w:szCs w:val="25"/>
+        </w:rPr>
+        <w:t xml:space="preserve"> için bu davet mektubu ve eklerinde belirtilen şartlara uygun teklif vermeye davet ediyorum.</w:t>
       </w:r>
     </w:p>
     <w:p>
@@ -971,8 +989,18 @@
                 <w:sz w:val="25"/>
                 <w:szCs w:val="25"/>
               </w:rPr>
-              <w:t>-posta :</w:t>
-            </w:r>
+              <w:t>-</w:t>
+            </w:r>
+            <w:proofErr w:type="gramStart"/>
+            <w:r>
+              <w:rPr>
+                <w:color w:val="000000"/>
+                <w:sz w:val="25"/>
+                <w:szCs w:val="25"/>
+              </w:rPr>
+              <w:t>posta :</w:t>
+            </w:r>
+            <w:proofErr w:type="gramEnd"/>
           </w:p>
         </w:tc>
         <w:tc>
@@ -1983,14 +2011,34 @@
                 <w:szCs w:val="25"/>
                 <w:u w:val="single"/>
               </w:rPr>
-              <w:t>Teklifte her bir kalemin marka, modeli ve model yılı mutlaka belirtilmelidir.</w:t>
+              <w:t>Teklifte her bir kalemin marka</w:t>
+            </w:r>
+            <w:r>
+              <w:rPr>
+                <w:b/>
+                <w:color w:val="000000"/>
+                <w:sz w:val="25"/>
+                <w:szCs w:val="25"/>
+                <w:u w:val="single"/>
+              </w:rPr>
+              <w:t xml:space="preserve"> ve</w:t>
+            </w:r>
+            <w:r>
+              <w:rPr>
+                <w:b/>
+                <w:color w:val="000000"/>
+                <w:sz w:val="25"/>
+                <w:szCs w:val="25"/>
+                <w:u w:val="single"/>
+              </w:rPr>
+              <w:t xml:space="preserve"> modeli mutlaka belirtilmelidir.</w:t>
             </w:r>
           </w:p>
         </w:tc>
       </w:tr>
       <w:tr>
         <w:trPr>
-          <w:trHeight w:val="612"/>
+          <w:trHeight w:val="273"/>
         </w:trPr>
         <w:tc>
           <w:tcPr>
@@ -2052,43 +2100,23 @@
                 <w:sz w:val="25"/>
                 <w:szCs w:val="25"/>
               </w:rPr>
-              <w:t>Teklif kapsamında sunulacak makine ekipman ve her türlü malzeme kullanılmamış olup</w:t>
-            </w:r>
-          </w:p>
-          <w:p>
-            <w:pPr>
-              <w:pBdr>
-                <w:top w:val="nil"/>
-                <w:left w:val="nil"/>
-                <w:bottom w:val="nil"/>
-                <w:right w:val="nil"/>
-                <w:between w:val="nil"/>
-              </w:pBdr>
-              <w:spacing w:before="15" w:line="285" w:lineRule="auto"/>
-              <w:ind w:left="46"/>
-              <w:rPr>
-                <w:color w:val="000000"/>
-                <w:sz w:val="25"/>
-                <w:szCs w:val="25"/>
-              </w:rPr>
-            </w:pPr>
-            <w:proofErr w:type="gramStart"/>
-            <w:r>
-              <w:rPr>
-                <w:color w:val="000000"/>
-                <w:sz w:val="25"/>
-                <w:szCs w:val="25"/>
-              </w:rPr>
-              <w:t>mutlaka</w:t>
-            </w:r>
-            <w:proofErr w:type="gramEnd"/>
-            <w:r>
-              <w:rPr>
-                <w:color w:val="000000"/>
-                <w:sz w:val="25"/>
-                <w:szCs w:val="25"/>
-              </w:rPr>
-              <w:t xml:space="preserve"> yeni olmalıdır.</w:t>
+              <w:t>Teklif kapsamında sunulacak makine ekipman ve her türlü malzeme</w:t>
+            </w:r>
+            <w:r>
+              <w:rPr>
+                <w:color w:val="000000"/>
+                <w:sz w:val="25"/>
+                <w:szCs w:val="25"/>
+              </w:rPr>
+              <w:t xml:space="preserve"> </w:t>
+            </w:r>
+            <w:r>
+              <w:rPr>
+                <w:color w:val="000000"/>
+                <w:sz w:val="25"/>
+                <w:szCs w:val="25"/>
+              </w:rPr>
+              <w:t>mutlaka yeni olmalıdır.</w:t>
             </w:r>
           </w:p>
         </w:tc>
@@ -3584,9 +3612,16 @@
                 <w:sz w:val="25"/>
                 <w:szCs w:val="25"/>
               </w:rPr>
-              <w:t xml:space="preserve"> uygun olarak </w:t>
-            </w:r>
-            <w:proofErr w:type="spellStart"/>
+              <w:t xml:space="preserve"> uygun olarak hazırlanmalıdır.</w:t>
+            </w:r>
+            <w:r>
+              <w:rPr>
+                <w:color w:val="000000"/>
+                <w:sz w:val="25"/>
+                <w:szCs w:val="25"/>
+              </w:rPr>
+              <w:t xml:space="preserve"> </w:t>
+            </w:r>
             <w:proofErr w:type="gramStart"/>
             <w:r>
               <w:rPr>
@@ -3594,9 +3629,8 @@
                 <w:sz w:val="25"/>
                 <w:szCs w:val="25"/>
               </w:rPr>
-              <w:t>hazırlanmalıdır.Bu</w:t>
-            </w:r>
-            <w:proofErr w:type="spellEnd"/>
+              <w:t>Bu</w:t>
+            </w:r>
             <w:proofErr w:type="gramEnd"/>
             <w:r>
               <w:rPr>
@@ -3717,7 +3751,26 @@
                 <w:sz w:val="25"/>
                 <w:szCs w:val="25"/>
               </w:rPr>
-              <w:t xml:space="preserve"> kadar davet mektubunda belirtilen adreste olacak şekilde elden veya kargo aracılığı ile veya posta ile zarf içerisinde teslim edilecektir. Teklif faks veya e-posta yoluyla da gönderebilir ancak, imzalı kaşeli orijinallerini son teklif verme tarihinden önce tarafıma teslim edilmek zorundadırlar. Postadaki gecikmeler dikkate alınmayacaktır.</w:t>
+              <w:t xml:space="preserve"> kadar davet mektubunda belirtilen adreste olacak şekilde elden veya kargo aracılığı ile veya posta ile zarf içerisinde teslim edilecektir. Teklif faks veya e-posta yoluyla da gönderebilir ancak</w:t>
+            </w:r>
+            <w:r>
+              <w:rPr>
+                <w:b/>
+                <w:bCs/>
+                <w:color w:val="000000"/>
+                <w:sz w:val="25"/>
+                <w:szCs w:val="25"/>
+                <w:u w:val="single"/>
+              </w:rPr>
+              <w:t>, imzalı kaşeli orijinallerini son teklif verme tarihinden önce tarafıma teslim edilmek zorundadırlar.</w:t>
+            </w:r>
+            <w:r>
+              <w:rPr>
+                <w:color w:val="000000"/>
+                <w:sz w:val="25"/>
+                <w:szCs w:val="25"/>
+              </w:rPr>
+              <w:t xml:space="preserve"> Postadaki gecikmeler dikkate alınmayacaktır.</w:t>
             </w:r>
           </w:p>
         </w:tc>

</xml_diff>